<commit_message>
adds the Pydantic settings and starts database functions
</commit_message>
<xml_diff>
--- a/Peter Krupa Data Analytics Capstone Topic Approval Form.docx
+++ b/Peter Krupa Data Analytics Capstone Topic Approval Form.docx
@@ -64,7 +64,11 @@
         </w:rPr>
       </w:pPr>
       <w:r>
-        <w:rPr/>
+        <w:rPr>
+          <w:rFonts w:cs="Arial" w:ascii="Arial" w:hAnsi="Arial"/>
+          <w:sz w:val="20"/>
+          <w:szCs w:val="20"/>
+        </w:rPr>
       </w:r>
     </w:p>
     <w:p>
@@ -441,7 +445,7 @@
               <w:sz w:val="20"/>
               <w:szCs w:val="20"/>
             </w:rPr>
-            <w:t xml:space="preserve">Large language models (LLMs) are often referred to as “stochastic computing.” But how stochastic are they? That is, </w:t>
+            <w:t>For</w:t>
           </w:r>
           <w:r>
             <w:rPr>
@@ -451,7 +455,7 @@
               <w:sz w:val="20"/>
               <w:szCs w:val="20"/>
             </w:rPr>
-            <w:t>for</w:t>
+            <w:t xml:space="preserve"> </w:t>
           </w:r>
           <w:r>
             <w:rPr>
@@ -461,7 +465,37 @@
               <w:sz w:val="20"/>
               <w:szCs w:val="20"/>
             </w:rPr>
-            <w:t xml:space="preserve"> a particular task, what is the variability of their responses to a particular query?</w:t>
+            <w:t>closed-ended, repetitive tasks</w:t>
+          </w:r>
+          <w:r>
+            <w:rPr>
+              <w:rFonts w:cs="Calibri" w:ascii="Verdana" w:hAnsi="Verdana"/>
+              <w:b w:val="false"/>
+              <w:bCs w:val="false"/>
+              <w:sz w:val="20"/>
+              <w:szCs w:val="20"/>
+            </w:rPr>
+            <w:t xml:space="preserve">, what is the variability of </w:t>
+          </w:r>
+          <w:r>
+            <w:rPr>
+              <w:rFonts w:cs="Calibri" w:ascii="Verdana" w:hAnsi="Verdana"/>
+              <w:b w:val="false"/>
+              <w:bCs w:val="false"/>
+              <w:sz w:val="20"/>
+              <w:szCs w:val="20"/>
+            </w:rPr>
+            <w:t xml:space="preserve">LLM </w:t>
+          </w:r>
+          <w:r>
+            <w:rPr>
+              <w:rFonts w:cs="Calibri" w:ascii="Verdana" w:hAnsi="Verdana"/>
+              <w:b w:val="false"/>
+              <w:bCs w:val="false"/>
+              <w:sz w:val="20"/>
+              <w:szCs w:val="20"/>
+            </w:rPr>
+            <w:t>responses to a particular query?</w:t>
           </w:r>
         </w:sdtContent>
       </w:sdt>
@@ -532,7 +566,39 @@
               <w:sz w:val="20"/>
               <w:szCs w:val="20"/>
             </w:rPr>
-            <w:t xml:space="preserve"> In close-ended, repetitive tasks, the stochasticity of large language models can be measured and then mitigated, making them suitable for supervised use in data transformation tasks. </w:t>
+            <w:t xml:space="preserve"> </w:t>
+          </w:r>
+          <w:r>
+            <w:rPr>
+              <w:rFonts w:cs="Calibri" w:ascii="Verdana" w:hAnsi="Verdana"/>
+              <w:sz w:val="20"/>
+              <w:szCs w:val="20"/>
+            </w:rPr>
+            <w:t>T</w:t>
+          </w:r>
+          <w:r>
+            <w:rPr>
+              <w:rFonts w:cs="Calibri" w:ascii="Verdana" w:hAnsi="Verdana"/>
+              <w:sz w:val="20"/>
+              <w:szCs w:val="20"/>
+            </w:rPr>
+            <w:t xml:space="preserve">he stochasticity of large language models can be measured and then mitigated </w:t>
+          </w:r>
+          <w:r>
+            <w:rPr>
+              <w:rFonts w:cs="Calibri" w:ascii="Verdana" w:hAnsi="Verdana"/>
+              <w:sz w:val="20"/>
+              <w:szCs w:val="20"/>
+            </w:rPr>
+            <w:t>under narrowly-defined circumstances</w:t>
+          </w:r>
+          <w:r>
+            <w:rPr>
+              <w:rFonts w:cs="Calibri" w:ascii="Verdana" w:hAnsi="Verdana"/>
+              <w:sz w:val="20"/>
+              <w:szCs w:val="20"/>
+            </w:rPr>
+            <w:t xml:space="preserve">, making them suitable for supervised use in data transformation tasks. </w:t>
           </w:r>
         </w:sdtContent>
       </w:sdt>
@@ -693,14 +759,6 @@
               <w:szCs w:val="20"/>
             </w:rPr>
             <w:t>Because this project will be working with LLM output, collecting the data will involve making calls to APIs and cataloging the responses.</w:t>
-          </w:r>
-          <w:r>
-            <w:rPr>
-              <w:rStyle w:val="PlaceholderText"/>
-              <w:rFonts w:cs="Calibri" w:ascii="Verdana" w:hAnsi="Verdana"/>
-              <w:sz w:val="20"/>
-              <w:szCs w:val="20"/>
-            </w:rPr>
           </w:r>
         </w:sdtContent>
       </w:sdt>
@@ -726,21 +784,10 @@
         </w:sdtPr>
         <w:sdtContent>
           <w:r>
-            <w:rPr>
-              <w:rFonts w:ascii="Verdana" w:hAnsi="Verdana"/>
-              <w:i/>
-              <w:iCs/>
-              <w:sz w:val="20"/>
-              <w:szCs w:val="20"/>
-            </w:rPr>
-          </w:r>
-          <w:r>
-            <w:rPr>
-              <w:rStyle w:val="PlaceholderText"/>
-              <w:rFonts w:cs="Calibri" w:ascii="Verdana" w:hAnsi="Verdana"/>
-              <w:sz w:val="20"/>
-              <w:szCs w:val="20"/>
-            </w:rPr>
+            <w:rPr/>
+          </w:r>
+          <w:r>
+            <w:rPr/>
           </w:r>
         </w:sdtContent>
       </w:sdt>
@@ -833,7 +880,7 @@
         <w:sdtContent>
           <w:r>
             <w:rPr>
-              <w:rFonts w:cs="Calibri" w:ascii="Verdana" w:hAnsi="Verdana"/>
+              <w:rFonts w:eastAsia="Times New Roman" w:cs="Calibri" w:ascii="Verdana" w:hAnsi="Verdana"/>
               <w:b/>
               <w:sz w:val="20"/>
               <w:szCs w:val="20"/>
@@ -847,27 +894,7 @@
               <w:sz w:val="20"/>
               <w:szCs w:val="20"/>
             </w:rPr>
-            <w:t xml:space="preserve"> For each test case, I will run a Python script that sends a test query to an LLM asking it to use a sample text to populate a JSON schema. I will run the query with the same prompt a statistically-significant number of times to gather the necessary amount of data, </w:t>
-          </w:r>
-          <w:r>
-            <w:rPr>
-              <w:rFonts w:cs="Calibri" w:ascii="Verdana" w:hAnsi="Verdana"/>
-              <w:b w:val="false"/>
-              <w:bCs w:val="false"/>
-              <w:sz w:val="20"/>
-              <w:szCs w:val="20"/>
-            </w:rPr>
-            <w:t>saving each output to a table in a PostgreSQL database</w:t>
-          </w:r>
-          <w:r>
-            <w:rPr>
-              <w:rFonts w:cs="Calibri" w:ascii="Verdana" w:hAnsi="Verdana"/>
-              <w:b w:val="false"/>
-              <w:bCs w:val="false"/>
-              <w:sz w:val="20"/>
-              <w:szCs w:val="20"/>
-            </w:rPr>
-            <w:t xml:space="preserve">. A second script will then run validation tests of the LLM responses collected and store the results in the same database.  </w:t>
+            <w:t xml:space="preserve"> For each test case, I will run a Python script that sends a test query to an LLM asking it to use a sample text to populate a JSON schema. I will run the query with the same prompt a statistically-significant number of times to gather the necessary amount of data, saving each output to a table in a PostgreSQL database. A second script will then run validation tests of the LLM responses collected and store the results in the same database.  </w:t>
           </w:r>
         </w:sdtContent>
       </w:sdt>
@@ -1035,15 +1062,7 @@
               <w:sz w:val="20"/>
               <w:szCs w:val="20"/>
             </w:rPr>
-            <w:t xml:space="preserve"> </w:t>
-          </w:r>
-          <w:r>
-            <w:rPr>
-              <w:rFonts w:eastAsia="Times New Roman" w:cs="Calibri" w:ascii="Verdana" w:hAnsi="Verdana"/>
-              <w:sz w:val="20"/>
-              <w:szCs w:val="20"/>
-            </w:rPr>
-            <w:t xml:space="preserve">With basic probability measures, I can get the answer to my data analysis question in the form of a percent. If </w:t>
+            <w:t xml:space="preserve"> With basic probability measures, I can get the answer to my data analysis question in the form of a percent. If </w:t>
           </w:r>
           <w:r>
             <w:rPr>
@@ -1089,31 +1108,7 @@
               <w:sz w:val="20"/>
               <w:szCs w:val="20"/>
             </w:rPr>
-            <w:t xml:space="preserve">. </w:t>
-          </w:r>
-          <w:r>
-            <w:rPr>
-              <w:rFonts w:eastAsia="Times New Roman" w:cs="Calibri" w:ascii="Verdana" w:hAnsi="Verdana"/>
-              <w:sz w:val="20"/>
-              <w:szCs w:val="20"/>
-            </w:rPr>
-            <w:t>And once my process is built out, I can run these tests for a range of different models and present the results in a visualization.</w:t>
-          </w:r>
-          <w:r>
-            <w:rPr>
-              <w:rFonts w:eastAsia="Times New Roman" w:cs="Calibri" w:ascii="Verdana" w:hAnsi="Verdana"/>
-              <w:sz w:val="20"/>
-              <w:szCs w:val="20"/>
-            </w:rPr>
-            <w:t xml:space="preserve">  </w:t>
-          </w:r>
-          <w:r>
-            <w:rPr>
-              <w:rStyle w:val="PlaceholderText"/>
-              <w:rFonts w:cs="Calibri" w:ascii="Verdana" w:hAnsi="Verdana"/>
-              <w:sz w:val="20"/>
-              <w:szCs w:val="20"/>
-            </w:rPr>
+            <w:t xml:space="preserve">. And once my process is built out, I can run these tests for a range of different models and present the results in a visualization.  </w:t>
           </w:r>
         </w:sdtContent>
       </w:sdt>
@@ -1623,73 +1618,9 @@
               <w:sz w:val="20"/>
               <w:szCs w:val="20"/>
             </w:rPr>
-            <w:t xml:space="preserve">1) </w:t>
-          </w:r>
-          <w:r>
-            <w:rPr>
-              <w:rFonts w:cs="Calibri" w:ascii="Verdana" w:hAnsi="Verdana"/>
-              <w:sz w:val="20"/>
-              <w:szCs w:val="20"/>
-            </w:rPr>
-            <w:t xml:space="preserve">Baseline stochasticity measure for at least two large language models; </w:t>
-          </w:r>
-          <w:r>
-            <w:rPr>
-              <w:rFonts w:cs="Calibri" w:ascii="Verdana" w:hAnsi="Verdana"/>
-              <w:sz w:val="20"/>
-              <w:szCs w:val="20"/>
-            </w:rPr>
-            <w:t>2) S</w:t>
-          </w:r>
-          <w:r>
-            <w:rPr>
-              <w:rFonts w:cs="Calibri" w:ascii="Verdana" w:hAnsi="Verdana"/>
-              <w:sz w:val="20"/>
-              <w:szCs w:val="20"/>
-            </w:rPr>
-            <w:t xml:space="preserve">tochasticity impact of querying adjustment techniques for at least three techniques (result of A/B testing); </w:t>
-          </w:r>
-          <w:r>
-            <w:rPr>
-              <w:rFonts w:cs="Calibri" w:ascii="Verdana" w:hAnsi="Verdana"/>
-              <w:sz w:val="20"/>
-              <w:szCs w:val="20"/>
-            </w:rPr>
-            <w:t>3) P</w:t>
-          </w:r>
-          <w:r>
-            <w:rPr>
-              <w:rFonts w:cs="Calibri" w:ascii="Verdana" w:hAnsi="Verdana"/>
-              <w:sz w:val="20"/>
-              <w:szCs w:val="20"/>
-            </w:rPr>
-            <w:t xml:space="preserve">resentation with visualizations and summary of findings; </w:t>
-          </w:r>
-          <w:r>
-            <w:rPr>
-              <w:rFonts w:cs="Calibri" w:ascii="Verdana" w:hAnsi="Verdana"/>
-              <w:sz w:val="20"/>
-              <w:szCs w:val="20"/>
-            </w:rPr>
-            <w:t>4) R</w:t>
-          </w:r>
-          <w:r>
-            <w:rPr>
-              <w:rFonts w:cs="Calibri" w:ascii="Verdana" w:hAnsi="Verdana"/>
-              <w:sz w:val="20"/>
-              <w:szCs w:val="20"/>
-            </w:rPr>
-            <w:t xml:space="preserve">ecommendation: use LLMs for data transformation, or not? </w:t>
+            <w:t xml:space="preserve">1) Baseline stochasticity measure for at least two large language models; 2) Stochasticity impact of querying adjustment techniques for at least three techniques (result of A/B testing); 3) Presentation with visualizations and summary of findings; 4) Recommendation: use LLMs for data transformation, or not? </w:t>
             <w:br/>
             <w:br/>
-          </w:r>
-          <w:r>
-            <w:rPr>
-              <w:rStyle w:val="PlaceholderText"/>
-              <w:rFonts w:cs="Calibri" w:ascii="Verdana" w:hAnsi="Verdana"/>
-              <w:sz w:val="20"/>
-              <w:szCs w:val="20"/>
-            </w:rPr>
           </w:r>
         </w:sdtContent>
       </w:sdt>
@@ -1764,14 +1695,6 @@
               <w:szCs w:val="20"/>
             </w:rPr>
             <w:t>8/31/2025</w:t>
-          </w:r>
-          <w:r>
-            <w:rPr>
-              <w:rStyle w:val="PlaceholderText"/>
-              <w:rFonts w:cs="Calibri" w:ascii="Verdana" w:hAnsi="Verdana"/>
-              <w:sz w:val="20"/>
-              <w:szCs w:val="20"/>
-            </w:rPr>
           </w:r>
         </w:sdtContent>
       </w:sdt>
@@ -2122,25 +2045,7 @@
         <w:softHyphen/>
         <w:softHyphen/>
         <w:softHyphen/>
-        <w:t>__</w:t>
-      </w:r>
-      <w:r>
-        <w:rPr>
-          <w:rFonts w:cs="Calibri" w:ascii="Verdana" w:hAnsi="Verdana"/>
-          <w:b/>
-          <w:sz w:val="20"/>
-          <w:szCs w:val="20"/>
-        </w:rPr>
-        <w:t>PETER KRUPA</w:t>
-      </w:r>
-      <w:r>
-        <w:rPr>
-          <w:rFonts w:cs="Calibri" w:ascii="Verdana" w:hAnsi="Verdana"/>
-          <w:b/>
-          <w:sz w:val="20"/>
-          <w:szCs w:val="20"/>
-        </w:rPr>
-        <w:t>________________________________</w:t>
+        <w:t>__PETER KRUPA________________________________</w:t>
       </w:r>
     </w:p>
     <w:p>
@@ -2843,7 +2748,7 @@
     <w:pPr>
       <w:widowControl/>
       <w:suppressAutoHyphens w:val="true"/>
-      <w:overflowPunct w:val="true"/>
+      <w:overflowPunct w:val="false"/>
       <w:bidi w:val="0"/>
       <w:spacing w:lineRule="auto" w:line="259" w:before="0" w:after="160"/>
       <w:jc w:val="left"/>
@@ -3069,7 +2974,7 @@
     <w:pPr>
       <w:widowControl/>
       <w:suppressAutoHyphens w:val="true"/>
-      <w:overflowPunct w:val="true"/>
+      <w:overflowPunct w:val="false"/>
       <w:bidi w:val="0"/>
       <w:spacing w:lineRule="auto" w:line="240" w:before="0" w:after="0"/>
       <w:jc w:val="left"/>

</xml_diff>